<commit_message>
Update resume and information
</commit_message>
<xml_diff>
--- a/Resume Editable.docx
+++ b/Resume Editable.docx
@@ -826,7 +826,542 @@
           <w:iCs/>
           <w:color w:val="auto"/>
         </w:rPr>
-        <w:t>3.9/4.0 GPA</w:t>
+        <w:t>3.</w:t>
+      </w:r>
+      <w:r>
+        <w:rPr>
+          <w:rFonts w:ascii="Garamond" w:hAnsi="Garamond"/>
+          <w:iCs/>
+          <w:color w:val="auto"/>
+        </w:rPr>
+        <w:t>7</w:t>
+      </w:r>
+      <w:r>
+        <w:rPr>
+          <w:rFonts w:ascii="Garamond" w:hAnsi="Garamond"/>
+          <w:iCs/>
+          <w:color w:val="auto"/>
+        </w:rPr>
+        <w:t>/4.0 GPA</w:t>
+      </w:r>
+    </w:p>
+    <w:p>
+      <w:pPr>
+        <w:pStyle w:val="Default"/>
+        <w:numPr>
+          <w:ilvl w:val="0"/>
+          <w:numId w:val="7"/>
+        </w:numPr>
+        <w:spacing w:line="252" w:lineRule="auto"/>
+        <w:rPr>
+          <w:rFonts w:ascii="Garamond" w:hAnsi="Garamond"/>
+          <w:color w:val="auto"/>
+        </w:rPr>
+      </w:pPr>
+      <w:r>
+        <w:rPr>
+          <w:rFonts w:ascii="Garamond" w:hAnsi="Garamond"/>
+          <w:iCs/>
+          <w:color w:val="auto"/>
+        </w:rPr>
+        <w:t>Eligible for admission into Virginia Tech Engineering until 2025</w:t>
+      </w:r>
+    </w:p>
+    <w:p>
+      <w:pPr>
+        <w:pStyle w:val="Default"/>
+        <w:spacing w:line="252" w:lineRule="auto"/>
+        <w:rPr>
+          <w:rFonts w:ascii="Garamond" w:hAnsi="Garamond"/>
+          <w:color w:val="auto"/>
+        </w:rPr>
+      </w:pPr>
+      <w:r>
+        <w:rPr>
+          <w:rFonts w:ascii="Garamond" w:hAnsi="Garamond"/>
+          <w:b/>
+          <w:bCs/>
+          <w:color w:val="auto"/>
+        </w:rPr>
+        <w:t>Park View High</w:t>
+      </w:r>
+      <w:r>
+        <w:rPr>
+          <w:rFonts w:ascii="Garamond" w:hAnsi="Garamond"/>
+          <w:b/>
+          <w:bCs/>
+          <w:color w:val="auto"/>
+        </w:rPr>
+        <w:t xml:space="preserve">, </w:t>
+      </w:r>
+      <w:r>
+        <w:rPr>
+          <w:rFonts w:ascii="Garamond" w:hAnsi="Garamond"/>
+          <w:b/>
+          <w:bCs/>
+          <w:color w:val="auto"/>
+        </w:rPr>
+        <w:t>Academies of Loudoun</w:t>
+      </w:r>
+      <w:r>
+        <w:rPr>
+          <w:rFonts w:ascii="Garamond" w:hAnsi="Garamond"/>
+          <w:b/>
+          <w:bCs/>
+          <w:color w:val="auto"/>
+        </w:rPr>
+        <w:t xml:space="preserve"> </w:t>
+      </w:r>
+      <w:r>
+        <w:rPr>
+          <w:rFonts w:ascii="Garamond" w:hAnsi="Garamond"/>
+          <w:b/>
+          <w:bCs/>
+          <w:color w:val="auto"/>
+        </w:rPr>
+        <w:tab/>
+      </w:r>
+      <w:r>
+        <w:rPr>
+          <w:rFonts w:ascii="Garamond" w:hAnsi="Garamond"/>
+          <w:b/>
+          <w:bCs/>
+          <w:color w:val="auto"/>
+        </w:rPr>
+        <w:tab/>
+      </w:r>
+      <w:r>
+        <w:rPr>
+          <w:rFonts w:ascii="Garamond" w:hAnsi="Garamond"/>
+          <w:b/>
+          <w:bCs/>
+          <w:color w:val="auto"/>
+        </w:rPr>
+        <w:tab/>
+      </w:r>
+      <w:r>
+        <w:rPr>
+          <w:rFonts w:ascii="Garamond" w:hAnsi="Garamond"/>
+          <w:b/>
+          <w:bCs/>
+          <w:color w:val="auto"/>
+        </w:rPr>
+        <w:tab/>
+      </w:r>
+      <w:r>
+        <w:rPr>
+          <w:rFonts w:ascii="Garamond" w:hAnsi="Garamond"/>
+          <w:b/>
+          <w:bCs/>
+          <w:color w:val="auto"/>
+        </w:rPr>
+        <w:tab/>
+        <w:t xml:space="preserve">                     </w:t>
+      </w:r>
+      <w:r>
+        <w:rPr>
+          <w:rFonts w:ascii="Garamond" w:hAnsi="Garamond"/>
+          <w:b/>
+          <w:bCs/>
+          <w:color w:val="auto"/>
+        </w:rPr>
+        <w:tab/>
+        <w:t xml:space="preserve">        </w:t>
+      </w:r>
+      <w:r>
+        <w:rPr>
+          <w:rFonts w:ascii="Garamond" w:hAnsi="Garamond"/>
+          <w:b/>
+          <w:bCs/>
+          <w:color w:val="auto"/>
+        </w:rPr>
+        <w:tab/>
+      </w:r>
+      <w:r>
+        <w:rPr>
+          <w:rFonts w:ascii="Garamond" w:hAnsi="Garamond"/>
+          <w:b/>
+          <w:bCs/>
+          <w:color w:val="auto"/>
+        </w:rPr>
+        <w:t xml:space="preserve">      June</w:t>
+      </w:r>
+      <w:r>
+        <w:rPr>
+          <w:rFonts w:ascii="Garamond" w:hAnsi="Garamond"/>
+          <w:b/>
+          <w:bCs/>
+          <w:color w:val="auto"/>
+        </w:rPr>
+        <w:t xml:space="preserve"> </w:t>
+      </w:r>
+      <w:r>
+        <w:rPr>
+          <w:rFonts w:ascii="Garamond" w:hAnsi="Garamond"/>
+          <w:b/>
+          <w:bCs/>
+          <w:color w:val="auto"/>
+        </w:rPr>
+        <w:t>2020</w:t>
+      </w:r>
+      <w:r>
+        <w:rPr>
+          <w:rFonts w:ascii="Garamond" w:hAnsi="Garamond"/>
+          <w:b/>
+          <w:bCs/>
+          <w:color w:val="auto"/>
+        </w:rPr>
+        <w:t xml:space="preserve"> </w:t>
+      </w:r>
+    </w:p>
+    <w:p>
+      <w:pPr>
+        <w:pStyle w:val="Default"/>
+        <w:spacing w:line="252" w:lineRule="auto"/>
+        <w:rPr>
+          <w:rFonts w:ascii="Garamond" w:hAnsi="Garamond"/>
+          <w:i/>
+          <w:iCs/>
+          <w:color w:val="auto"/>
+        </w:rPr>
+      </w:pPr>
+      <w:r>
+        <w:rPr>
+          <w:rFonts w:ascii="Garamond" w:hAnsi="Garamond"/>
+          <w:i/>
+          <w:iCs/>
+          <w:color w:val="auto"/>
+        </w:rPr>
+        <w:t xml:space="preserve">High School Diploma, </w:t>
+      </w:r>
+      <w:r>
+        <w:rPr>
+          <w:rFonts w:ascii="Garamond" w:hAnsi="Garamond"/>
+          <w:i/>
+          <w:iCs/>
+          <w:color w:val="auto"/>
+        </w:rPr>
+        <w:t>Computer Science</w:t>
+      </w:r>
+      <w:r>
+        <w:rPr>
+          <w:rFonts w:ascii="Garamond" w:hAnsi="Garamond"/>
+          <w:i/>
+          <w:iCs/>
+          <w:color w:val="auto"/>
+        </w:rPr>
+        <w:t xml:space="preserve"> Pathway</w:t>
+      </w:r>
+      <w:r>
+        <w:rPr>
+          <w:rFonts w:ascii="Garamond" w:hAnsi="Garamond"/>
+          <w:i/>
+          <w:iCs/>
+          <w:color w:val="auto"/>
+        </w:rPr>
+        <w:t xml:space="preserve">           </w:t>
+      </w:r>
+      <w:r>
+        <w:rPr>
+          <w:rFonts w:ascii="Garamond" w:hAnsi="Garamond"/>
+          <w:i/>
+          <w:iCs/>
+          <w:color w:val="auto"/>
+        </w:rPr>
+        <w:tab/>
+      </w:r>
+      <w:r>
+        <w:rPr>
+          <w:rFonts w:ascii="Garamond" w:hAnsi="Garamond"/>
+          <w:i/>
+          <w:iCs/>
+          <w:color w:val="auto"/>
+        </w:rPr>
+        <w:tab/>
+      </w:r>
+      <w:r>
+        <w:rPr>
+          <w:rFonts w:ascii="Garamond" w:hAnsi="Garamond"/>
+          <w:i/>
+          <w:iCs/>
+          <w:color w:val="auto"/>
+        </w:rPr>
+        <w:tab/>
+      </w:r>
+      <w:r>
+        <w:rPr>
+          <w:rFonts w:ascii="Garamond" w:hAnsi="Garamond"/>
+          <w:i/>
+          <w:iCs/>
+          <w:color w:val="auto"/>
+        </w:rPr>
+        <w:tab/>
+        <w:t xml:space="preserve">   </w:t>
+      </w:r>
+      <w:r>
+        <w:rPr>
+          <w:rFonts w:ascii="Garamond" w:hAnsi="Garamond"/>
+          <w:i/>
+          <w:iCs/>
+          <w:color w:val="auto"/>
+        </w:rPr>
+        <w:tab/>
+      </w:r>
+      <w:r>
+        <w:rPr>
+          <w:rFonts w:ascii="Garamond" w:hAnsi="Garamond"/>
+          <w:i/>
+          <w:iCs/>
+          <w:color w:val="auto"/>
+        </w:rPr>
+        <w:t xml:space="preserve">       </w:t>
+      </w:r>
+      <w:r>
+        <w:rPr>
+          <w:rFonts w:ascii="Garamond" w:hAnsi="Garamond"/>
+          <w:i/>
+          <w:iCs/>
+          <w:color w:val="auto"/>
+        </w:rPr>
+        <w:t>Sterling</w:t>
+      </w:r>
+      <w:r>
+        <w:rPr>
+          <w:rFonts w:ascii="Garamond" w:hAnsi="Garamond"/>
+          <w:i/>
+          <w:iCs/>
+          <w:color w:val="auto"/>
+        </w:rPr>
+        <w:t xml:space="preserve">, </w:t>
+      </w:r>
+      <w:r>
+        <w:rPr>
+          <w:rFonts w:ascii="Garamond" w:hAnsi="Garamond"/>
+          <w:i/>
+          <w:iCs/>
+          <w:color w:val="auto"/>
+        </w:rPr>
+        <w:t>VA</w:t>
+      </w:r>
+      <w:r>
+        <w:rPr>
+          <w:rFonts w:ascii="Garamond" w:hAnsi="Garamond"/>
+          <w:i/>
+          <w:iCs/>
+          <w:color w:val="auto"/>
+        </w:rPr>
+        <w:t>,</w:t>
+      </w:r>
+      <w:r>
+        <w:rPr>
+          <w:rFonts w:ascii="Garamond" w:hAnsi="Garamond"/>
+          <w:i/>
+          <w:iCs/>
+          <w:color w:val="auto"/>
+        </w:rPr>
+        <w:t xml:space="preserve"> Leesburg, VA</w:t>
+      </w:r>
+    </w:p>
+    <w:p>
+      <w:pPr>
+        <w:pStyle w:val="Default"/>
+        <w:numPr>
+          <w:ilvl w:val="0"/>
+          <w:numId w:val="7"/>
+        </w:numPr>
+        <w:spacing w:line="252" w:lineRule="auto"/>
+        <w:rPr>
+          <w:rFonts w:ascii="Garamond" w:hAnsi="Garamond"/>
+          <w:color w:val="auto"/>
+        </w:rPr>
+      </w:pPr>
+      <w:r>
+        <w:rPr>
+          <w:rFonts w:ascii="Garamond" w:hAnsi="Garamond"/>
+          <w:iCs/>
+          <w:color w:val="auto"/>
+        </w:rPr>
+        <w:t>CS Research</w:t>
+      </w:r>
+      <w:r>
+        <w:rPr>
+          <w:rFonts w:ascii="Garamond" w:hAnsi="Garamond"/>
+          <w:iCs/>
+          <w:color w:val="auto"/>
+        </w:rPr>
+        <w:t xml:space="preserve"> Class</w:t>
+      </w:r>
+    </w:p>
+    <w:p>
+      <w:pPr>
+        <w:pStyle w:val="Default"/>
+        <w:numPr>
+          <w:ilvl w:val="1"/>
+          <w:numId w:val="7"/>
+        </w:numPr>
+        <w:spacing w:line="252" w:lineRule="auto"/>
+        <w:rPr>
+          <w:rFonts w:ascii="Garamond" w:hAnsi="Garamond"/>
+          <w:color w:val="auto"/>
+        </w:rPr>
+      </w:pPr>
+      <w:r>
+        <w:rPr>
+          <w:rFonts w:ascii="Garamond" w:hAnsi="Garamond"/>
+          <w:iCs/>
+          <w:color w:val="auto"/>
+        </w:rPr>
+        <w:t>Course content:</w:t>
+      </w:r>
+    </w:p>
+    <w:p>
+      <w:pPr>
+        <w:pStyle w:val="Default"/>
+        <w:numPr>
+          <w:ilvl w:val="2"/>
+          <w:numId w:val="7"/>
+        </w:numPr>
+        <w:spacing w:line="252" w:lineRule="auto"/>
+        <w:rPr>
+          <w:rFonts w:ascii="Garamond" w:hAnsi="Garamond"/>
+          <w:color w:val="auto"/>
+        </w:rPr>
+      </w:pPr>
+      <w:r>
+        <w:rPr>
+          <w:rFonts w:ascii="Garamond" w:hAnsi="Garamond"/>
+          <w:iCs/>
+          <w:color w:val="auto"/>
+        </w:rPr>
+        <w:t>Web Development (HTML, CSS, JS)</w:t>
+      </w:r>
+    </w:p>
+    <w:p>
+      <w:pPr>
+        <w:pStyle w:val="Default"/>
+        <w:numPr>
+          <w:ilvl w:val="2"/>
+          <w:numId w:val="7"/>
+        </w:numPr>
+        <w:spacing w:line="252" w:lineRule="auto"/>
+        <w:rPr>
+          <w:rFonts w:ascii="Garamond" w:hAnsi="Garamond"/>
+          <w:color w:val="auto"/>
+        </w:rPr>
+      </w:pPr>
+      <w:r>
+        <w:rPr>
+          <w:rFonts w:ascii="Garamond" w:hAnsi="Garamond"/>
+          <w:iCs/>
+          <w:color w:val="auto"/>
+        </w:rPr>
+        <w:t>App Development (React Native</w:t>
+      </w:r>
+      <w:r>
+        <w:rPr>
+          <w:rFonts w:ascii="Garamond" w:hAnsi="Garamond"/>
+          <w:iCs/>
+          <w:color w:val="auto"/>
+        </w:rPr>
+        <w:t>, Flutter</w:t>
+      </w:r>
+      <w:r>
+        <w:rPr>
+          <w:rFonts w:ascii="Garamond" w:hAnsi="Garamond"/>
+          <w:iCs/>
+          <w:color w:val="auto"/>
+        </w:rPr>
+        <w:t>)</w:t>
+      </w:r>
+    </w:p>
+    <w:p>
+      <w:pPr>
+        <w:pStyle w:val="Default"/>
+        <w:numPr>
+          <w:ilvl w:val="2"/>
+          <w:numId w:val="7"/>
+        </w:numPr>
+        <w:spacing w:line="252" w:lineRule="auto"/>
+        <w:rPr>
+          <w:rFonts w:ascii="Garamond" w:hAnsi="Garamond"/>
+          <w:color w:val="auto"/>
+        </w:rPr>
+      </w:pPr>
+      <w:r>
+        <w:rPr>
+          <w:rFonts w:ascii="Garamond" w:hAnsi="Garamond"/>
+          <w:iCs/>
+          <w:color w:val="auto"/>
+        </w:rPr>
+        <w:t>Fundamental Machine Learning (Python)</w:t>
+      </w:r>
+    </w:p>
+    <w:p>
+      <w:pPr>
+        <w:pStyle w:val="Default"/>
+        <w:numPr>
+          <w:ilvl w:val="1"/>
+          <w:numId w:val="7"/>
+        </w:numPr>
+        <w:spacing w:line="252" w:lineRule="auto"/>
+        <w:rPr>
+          <w:rFonts w:ascii="Garamond" w:hAnsi="Garamond"/>
+          <w:color w:val="auto"/>
+        </w:rPr>
+      </w:pPr>
+      <w:r>
+        <w:rPr>
+          <w:rFonts w:ascii="Garamond" w:hAnsi="Garamond"/>
+          <w:iCs/>
+          <w:color w:val="auto"/>
+        </w:rPr>
+        <w:t>Utilized</w:t>
+      </w:r>
+      <w:r>
+        <w:rPr>
+          <w:rFonts w:ascii="Garamond" w:hAnsi="Garamond"/>
+          <w:iCs/>
+          <w:color w:val="auto"/>
+        </w:rPr>
+        <w:t xml:space="preserve"> Agile and Scrum development principles</w:t>
+      </w:r>
+    </w:p>
+    <w:p>
+      <w:pPr>
+        <w:pStyle w:val="Default"/>
+        <w:numPr>
+          <w:ilvl w:val="1"/>
+          <w:numId w:val="7"/>
+        </w:numPr>
+        <w:spacing w:line="252" w:lineRule="auto"/>
+        <w:rPr>
+          <w:rFonts w:ascii="Garamond" w:hAnsi="Garamond"/>
+          <w:color w:val="auto"/>
+        </w:rPr>
+      </w:pPr>
+      <w:r>
+        <w:rPr>
+          <w:rFonts w:ascii="Garamond" w:hAnsi="Garamond"/>
+          <w:iCs/>
+          <w:color w:val="auto"/>
+        </w:rPr>
+        <w:t xml:space="preserve">Created a </w:t>
+      </w:r>
+      <w:r>
+        <w:rPr>
+          <w:rFonts w:ascii="Garamond" w:hAnsi="Garamond"/>
+          <w:iCs/>
+          <w:color w:val="auto"/>
+        </w:rPr>
+        <w:t>website for our magnet school’s CS track</w:t>
+      </w:r>
+      <w:r>
+        <w:rPr>
+          <w:rFonts w:ascii="Garamond" w:hAnsi="Garamond"/>
+          <w:iCs/>
+          <w:color w:val="auto"/>
+        </w:rPr>
+        <w:t xml:space="preserve"> (link can be found in the ‘projects’ section)</w:t>
       </w:r>
     </w:p>
     <w:p>
@@ -847,42 +1382,7 @@
           <w:rFonts w:ascii="Garamond" w:hAnsi="Garamond"/>
           <w:color w:val="auto"/>
         </w:rPr>
-        <w:t>Intent to transfer to UVA</w:t>
-      </w:r>
-      <w:r>
-        <w:rPr>
-          <w:rFonts w:ascii="Garamond" w:hAnsi="Garamond"/>
-          <w:color w:val="auto"/>
-        </w:rPr>
-        <w:t xml:space="preserve"> in Fall 2021</w:t>
-      </w:r>
-      <w:r>
-        <w:rPr>
-          <w:rFonts w:ascii="Garamond" w:hAnsi="Garamond"/>
-          <w:color w:val="auto"/>
-        </w:rPr>
-        <w:t xml:space="preserve"> (Computer Science + Math)</w:t>
-      </w:r>
-    </w:p>
-    <w:p>
-      <w:pPr>
-        <w:pStyle w:val="Default"/>
-        <w:numPr>
-          <w:ilvl w:val="0"/>
-          <w:numId w:val="11"/>
-        </w:numPr>
-        <w:spacing w:line="252" w:lineRule="auto"/>
-        <w:rPr>
-          <w:rFonts w:ascii="Garamond" w:hAnsi="Garamond"/>
-          <w:color w:val="auto"/>
-        </w:rPr>
-      </w:pPr>
-      <w:r>
-        <w:rPr>
-          <w:rFonts w:ascii="Garamond" w:hAnsi="Garamond"/>
-          <w:color w:val="auto"/>
-        </w:rPr>
-        <w:t>STEM classes:</w:t>
+        <w:t>Varsity Wrestling</w:t>
       </w:r>
     </w:p>
     <w:p>
@@ -903,14 +1403,21 @@
           <w:rFonts w:ascii="Garamond" w:hAnsi="Garamond"/>
           <w:color w:val="auto"/>
         </w:rPr>
-        <w:t>Computer Science I and II</w:t>
-      </w:r>
-      <w:r>
-        <w:rPr>
-          <w:rFonts w:ascii="Garamond" w:hAnsi="Garamond"/>
-          <w:color w:val="auto"/>
-        </w:rPr>
-        <w:t xml:space="preserve"> (Both in Java)</w:t>
+        <w:t xml:space="preserve">2x </w:t>
+      </w:r>
+      <w:r>
+        <w:rPr>
+          <w:rFonts w:ascii="Garamond" w:hAnsi="Garamond"/>
+          <w:color w:val="auto"/>
+        </w:rPr>
+        <w:t xml:space="preserve">Team </w:t>
+      </w:r>
+      <w:r>
+        <w:rPr>
+          <w:rFonts w:ascii="Garamond" w:hAnsi="Garamond"/>
+          <w:color w:val="auto"/>
+        </w:rPr>
+        <w:t>Captain</w:t>
       </w:r>
     </w:p>
     <w:p>
@@ -931,7 +1438,171 @@
           <w:rFonts w:ascii="Garamond" w:hAnsi="Garamond"/>
           <w:color w:val="auto"/>
         </w:rPr>
-        <w:t>Linear Algebra</w:t>
+        <w:t xml:space="preserve">2x </w:t>
+      </w:r>
+      <w:r>
+        <w:rPr>
+          <w:rFonts w:ascii="Garamond" w:hAnsi="Garamond"/>
+          <w:color w:val="auto"/>
+        </w:rPr>
+        <w:t>Regional Qualifier</w:t>
+      </w:r>
+    </w:p>
+    <w:p>
+      <w:pPr>
+        <w:pStyle w:val="Default"/>
+        <w:pBdr>
+          <w:bottom w:val="single" w:sz="6" w:space="1" w:color="auto"/>
+        </w:pBdr>
+        <w:spacing w:line="252" w:lineRule="auto"/>
+        <w:rPr>
+          <w:rFonts w:ascii="Garamond" w:hAnsi="Garamond"/>
+          <w:b/>
+          <w:bCs/>
+          <w:color w:val="auto"/>
+        </w:rPr>
+      </w:pPr>
+    </w:p>
+    <w:p>
+      <w:pPr>
+        <w:pStyle w:val="Default"/>
+        <w:pBdr>
+          <w:bottom w:val="single" w:sz="6" w:space="1" w:color="auto"/>
+        </w:pBdr>
+        <w:spacing w:line="252" w:lineRule="auto"/>
+        <w:rPr>
+          <w:rFonts w:ascii="Garamond" w:hAnsi="Garamond"/>
+          <w:b/>
+          <w:bCs/>
+          <w:color w:val="auto"/>
+        </w:rPr>
+      </w:pPr>
+      <w:r>
+        <w:rPr>
+          <w:rFonts w:ascii="Garamond" w:hAnsi="Garamond"/>
+          <w:b/>
+          <w:bCs/>
+          <w:color w:val="auto"/>
+        </w:rPr>
+        <w:t>CERTIFICATIONS</w:t>
+      </w:r>
+    </w:p>
+    <w:p>
+      <w:pPr>
+        <w:pStyle w:val="Default"/>
+        <w:spacing w:line="252" w:lineRule="auto"/>
+        <w:rPr>
+          <w:rFonts w:ascii="Garamond" w:hAnsi="Garamond"/>
+          <w:color w:val="auto"/>
+        </w:rPr>
+      </w:pPr>
+      <w:r>
+        <w:rPr>
+          <w:rFonts w:ascii="Garamond" w:hAnsi="Garamond"/>
+          <w:b/>
+          <w:bCs/>
+          <w:color w:val="auto"/>
+        </w:rPr>
+        <w:t>Offensive Security Certified Professional (OSCP) (In Progress)</w:t>
+      </w:r>
+      <w:r>
+        <w:rPr>
+          <w:rFonts w:ascii="Garamond" w:hAnsi="Garamond"/>
+          <w:b/>
+          <w:bCs/>
+          <w:color w:val="auto"/>
+        </w:rPr>
+        <w:tab/>
+      </w:r>
+      <w:r>
+        <w:rPr>
+          <w:rFonts w:ascii="Garamond" w:hAnsi="Garamond"/>
+          <w:b/>
+          <w:bCs/>
+          <w:color w:val="auto"/>
+        </w:rPr>
+        <w:tab/>
+      </w:r>
+      <w:r>
+        <w:rPr>
+          <w:rFonts w:ascii="Garamond" w:hAnsi="Garamond"/>
+          <w:b/>
+          <w:bCs/>
+          <w:color w:val="auto"/>
+        </w:rPr>
+        <w:t xml:space="preserve">      </w:t>
+      </w:r>
+      <w:r>
+        <w:rPr>
+          <w:rFonts w:ascii="Garamond" w:hAnsi="Garamond"/>
+          <w:b/>
+          <w:bCs/>
+          <w:color w:val="auto"/>
+        </w:rPr>
+        <w:t xml:space="preserve">    </w:t>
+      </w:r>
+      <w:r>
+        <w:rPr>
+          <w:rFonts w:ascii="Garamond" w:hAnsi="Garamond"/>
+          <w:b/>
+          <w:bCs/>
+          <w:color w:val="auto"/>
+        </w:rPr>
+        <w:t xml:space="preserve">          </w:t>
+      </w:r>
+      <w:r>
+        <w:rPr>
+          <w:rFonts w:ascii="Garamond" w:hAnsi="Garamond"/>
+          <w:b/>
+          <w:bCs/>
+          <w:color w:val="auto"/>
+        </w:rPr>
+        <w:t xml:space="preserve">            </w:t>
+      </w:r>
+      <w:r>
+        <w:rPr>
+          <w:rFonts w:ascii="Garamond" w:hAnsi="Garamond"/>
+          <w:b/>
+          <w:bCs/>
+          <w:color w:val="auto"/>
+        </w:rPr>
+        <w:t xml:space="preserve">       </w:t>
+      </w:r>
+      <w:r>
+        <w:rPr>
+          <w:rFonts w:ascii="Garamond" w:hAnsi="Garamond"/>
+          <w:b/>
+          <w:bCs/>
+          <w:color w:val="auto"/>
+        </w:rPr>
+        <w:t xml:space="preserve">    </w:t>
+      </w:r>
+      <w:r>
+        <w:rPr>
+          <w:rFonts w:ascii="Garamond" w:hAnsi="Garamond"/>
+          <w:b/>
+          <w:bCs/>
+          <w:color w:val="auto"/>
+        </w:rPr>
+        <w:t>A</w:t>
+      </w:r>
+      <w:r>
+        <w:rPr>
+          <w:rFonts w:ascii="Garamond" w:hAnsi="Garamond"/>
+          <w:b/>
+          <w:bCs/>
+          <w:color w:val="auto"/>
+        </w:rPr>
+        <w:t>pril</w:t>
+      </w:r>
+      <w:r>
+        <w:rPr>
+          <w:rFonts w:ascii="Garamond" w:hAnsi="Garamond"/>
+          <w:b/>
+          <w:bCs/>
+          <w:color w:val="auto"/>
+        </w:rPr>
+        <w:t xml:space="preserve"> 2021</w:t>
       </w:r>
     </w:p>
     <w:p>
@@ -952,7 +1623,7 @@
           <w:rFonts w:ascii="Garamond" w:hAnsi="Garamond"/>
           <w:color w:val="auto"/>
         </w:rPr>
-        <w:t>Discrete Math</w:t>
+        <w:t>Notoriously challenging</w:t>
       </w:r>
     </w:p>
     <w:p>
@@ -973,14 +1644,7 @@
           <w:rFonts w:ascii="Garamond" w:hAnsi="Garamond"/>
           <w:color w:val="auto"/>
         </w:rPr>
-        <w:t>Calculus III</w:t>
-      </w:r>
-      <w:r>
-        <w:rPr>
-          <w:rFonts w:ascii="Garamond" w:hAnsi="Garamond"/>
-          <w:color w:val="auto"/>
-        </w:rPr>
-        <w:t xml:space="preserve"> (In Progress)</w:t>
+        <w:t>Covers red team tools and strategies</w:t>
       </w:r>
     </w:p>
     <w:p>
@@ -1001,147 +1665,162 @@
           <w:rFonts w:ascii="Garamond" w:hAnsi="Garamond"/>
           <w:color w:val="auto"/>
         </w:rPr>
-        <w:t>Differential Equations</w:t>
-      </w:r>
-      <w:r>
-        <w:rPr>
-          <w:rFonts w:ascii="Garamond" w:hAnsi="Garamond"/>
-          <w:color w:val="auto"/>
-        </w:rPr>
-        <w:t xml:space="preserve"> (In Progress)</w:t>
+        <w:t>Topics covered are listed on the course website (</w:t>
+      </w:r>
+      <w:r>
+        <w:rPr>
+          <w:rFonts w:ascii="Garamond" w:hAnsi="Garamond"/>
+          <w:color w:val="auto"/>
+        </w:rPr>
+        <w:t>www.offensive-security.com/pwk-oscp</w:t>
+      </w:r>
+      <w:r>
+        <w:rPr>
+          <w:rFonts w:ascii="Garamond" w:hAnsi="Garamond"/>
+          <w:color w:val="auto"/>
+        </w:rPr>
+        <w:t>)</w:t>
       </w:r>
     </w:p>
     <w:p>
       <w:pPr>
         <w:pStyle w:val="Default"/>
-        <w:numPr>
-          <w:ilvl w:val="1"/>
-          <w:numId w:val="11"/>
-        </w:numPr>
+        <w:pBdr>
+          <w:bottom w:val="single" w:sz="6" w:space="1" w:color="auto"/>
+        </w:pBdr>
         <w:spacing w:line="252" w:lineRule="auto"/>
         <w:rPr>
           <w:rFonts w:ascii="Garamond" w:hAnsi="Garamond"/>
-          <w:color w:val="auto"/>
-        </w:rPr>
-      </w:pPr>
-      <w:r>
-        <w:rPr>
-          <w:rFonts w:ascii="Garamond" w:hAnsi="Garamond"/>
-          <w:color w:val="auto"/>
-        </w:rPr>
-        <w:t>General University Physics II</w:t>
-      </w:r>
-      <w:r>
-        <w:rPr>
-          <w:rFonts w:ascii="Garamond" w:hAnsi="Garamond"/>
-          <w:color w:val="auto"/>
-        </w:rPr>
-        <w:t xml:space="preserve"> (In Progress)</w:t>
-      </w:r>
+          <w:b/>
+          <w:bCs/>
+          <w:color w:val="auto"/>
+        </w:rPr>
+      </w:pPr>
     </w:p>
     <w:p>
       <w:pPr>
         <w:pStyle w:val="Default"/>
-        <w:numPr>
-          <w:ilvl w:val="1"/>
-          <w:numId w:val="11"/>
-        </w:numPr>
+        <w:pBdr>
+          <w:bottom w:val="single" w:sz="6" w:space="1" w:color="auto"/>
+        </w:pBdr>
         <w:spacing w:line="252" w:lineRule="auto"/>
         <w:rPr>
           <w:rFonts w:ascii="Garamond" w:hAnsi="Garamond"/>
-          <w:color w:val="auto"/>
-        </w:rPr>
-      </w:pPr>
-      <w:r>
-        <w:rPr>
-          <w:rFonts w:ascii="Garamond" w:hAnsi="Garamond"/>
-          <w:color w:val="auto"/>
-        </w:rPr>
-        <w:t>Engineering Graphics</w:t>
-      </w:r>
-      <w:r>
-        <w:rPr>
-          <w:rFonts w:ascii="Garamond" w:hAnsi="Garamond"/>
-          <w:color w:val="auto"/>
-        </w:rPr>
-        <w:t xml:space="preserve"> (In Progress)</w:t>
+          <w:b/>
+          <w:bCs/>
+          <w:color w:val="auto"/>
+        </w:rPr>
+      </w:pPr>
+      <w:r>
+        <w:rPr>
+          <w:rFonts w:ascii="Garamond" w:hAnsi="Garamond"/>
+          <w:b/>
+          <w:bCs/>
+          <w:color w:val="auto"/>
+        </w:rPr>
+        <w:t xml:space="preserve">LANGUAGES, </w:t>
+      </w:r>
+      <w:r>
+        <w:rPr>
+          <w:rFonts w:ascii="Garamond" w:hAnsi="Garamond"/>
+          <w:b/>
+          <w:bCs/>
+          <w:color w:val="auto"/>
+        </w:rPr>
+        <w:t>SKILLS &amp; INTERESTS</w:t>
       </w:r>
     </w:p>
     <w:p>
       <w:pPr>
         <w:pStyle w:val="Default"/>
-        <w:numPr>
-          <w:ilvl w:val="1"/>
-          <w:numId w:val="11"/>
-        </w:numPr>
         <w:spacing w:line="252" w:lineRule="auto"/>
         <w:rPr>
           <w:rFonts w:ascii="Garamond" w:hAnsi="Garamond"/>
           <w:color w:val="auto"/>
-        </w:rPr>
-      </w:pPr>
-      <w:r>
-        <w:rPr>
-          <w:rFonts w:ascii="Garamond" w:hAnsi="Garamond"/>
-          <w:color w:val="auto"/>
-        </w:rPr>
-        <w:t>Foundations of Engineering</w:t>
-      </w:r>
-      <w:r>
-        <w:rPr>
-          <w:rFonts w:ascii="Garamond" w:hAnsi="Garamond"/>
-          <w:color w:val="auto"/>
-        </w:rPr>
-        <w:t xml:space="preserve"> (In Progress)</w:t>
-      </w:r>
+          <w:sz w:val="12"/>
+          <w:szCs w:val="12"/>
+          <w:u w:val="single"/>
+        </w:rPr>
+      </w:pPr>
     </w:p>
     <w:p>
       <w:pPr>
         <w:pStyle w:val="Default"/>
         <w:numPr>
-          <w:ilvl w:val="1"/>
-          <w:numId w:val="11"/>
+          <w:ilvl w:val="0"/>
+          <w:numId w:val="7"/>
         </w:numPr>
-        <w:spacing w:line="252" w:lineRule="auto"/>
-        <w:rPr>
-          <w:rFonts w:ascii="Garamond" w:hAnsi="Garamond"/>
-          <w:color w:val="auto"/>
-        </w:rPr>
-      </w:pPr>
-      <w:r>
-        <w:rPr>
-          <w:rFonts w:ascii="Garamond" w:hAnsi="Garamond"/>
-          <w:color w:val="auto"/>
-        </w:rPr>
-        <w:t>General Chemistry I</w:t>
-      </w:r>
-      <w:r>
-        <w:rPr>
-          <w:rFonts w:ascii="Garamond" w:hAnsi="Garamond"/>
-          <w:color w:val="auto"/>
-        </w:rPr>
-        <w:t xml:space="preserve"> (In Progress)</w:t>
+        <w:spacing w:after="3" w:line="252" w:lineRule="auto"/>
+        <w:rPr>
+          <w:rFonts w:ascii="Garamond" w:hAnsi="Garamond"/>
+          <w:b/>
+          <w:bCs/>
+          <w:color w:val="auto"/>
+        </w:rPr>
+      </w:pPr>
+      <w:r>
+        <w:rPr>
+          <w:rFonts w:ascii="Garamond" w:hAnsi="Garamond"/>
+          <w:b/>
+          <w:bCs/>
+          <w:color w:val="auto"/>
+        </w:rPr>
+        <w:t>Languages:</w:t>
+      </w:r>
+      <w:r>
+        <w:rPr>
+          <w:rFonts w:ascii="Garamond" w:hAnsi="Garamond"/>
+          <w:b/>
+          <w:bCs/>
+          <w:color w:val="auto"/>
+        </w:rPr>
+        <w:t xml:space="preserve"> </w:t>
+      </w:r>
+      <w:r>
+        <w:rPr>
+          <w:rFonts w:ascii="Garamond" w:hAnsi="Garamond"/>
+          <w:color w:val="auto"/>
+        </w:rPr>
+        <w:t>Java (Intermediate); Python (Intermediate); HTML (Intermediate); CSS (Intermediate); JS (Beginner); React Native (Intermediate)</w:t>
+      </w:r>
+      <w:r>
+        <w:rPr>
+          <w:rFonts w:ascii="Garamond" w:hAnsi="Garamond"/>
+          <w:color w:val="auto"/>
+        </w:rPr>
+        <w:t>; Flutter (Beginner)</w:t>
       </w:r>
     </w:p>
     <w:p>
       <w:pPr>
         <w:pStyle w:val="Default"/>
-        <w:spacing w:line="252" w:lineRule="auto"/>
-        <w:rPr>
-          <w:rFonts w:ascii="Garamond" w:hAnsi="Garamond"/>
-          <w:b/>
-          <w:bCs/>
-          <w:color w:val="auto"/>
-        </w:rPr>
-      </w:pPr>
-      <w:r>
-        <w:rPr>
-          <w:rFonts w:ascii="Garamond" w:hAnsi="Garamond"/>
-          <w:b/>
-          <w:bCs/>
-          <w:color w:val="auto"/>
-        </w:rPr>
-        <w:t>Park View High/Academies of Loudoun</w:t>
+        <w:numPr>
+          <w:ilvl w:val="0"/>
+          <w:numId w:val="7"/>
+        </w:numPr>
+        <w:spacing w:after="3" w:line="252" w:lineRule="auto"/>
+        <w:rPr>
+          <w:rFonts w:ascii="Garamond" w:hAnsi="Garamond"/>
+          <w:color w:val="auto"/>
+        </w:rPr>
+      </w:pPr>
+      <w:r>
+        <w:rPr>
+          <w:rFonts w:ascii="Garamond" w:hAnsi="Garamond"/>
+          <w:b/>
+          <w:bCs/>
+          <w:color w:val="auto"/>
+        </w:rPr>
+        <w:t>Skills</w:t>
+      </w:r>
+      <w:r>
+        <w:rPr>
+          <w:rFonts w:ascii="Garamond" w:hAnsi="Garamond"/>
+          <w:b/>
+          <w:bCs/>
+          <w:color w:val="auto"/>
+        </w:rPr>
+        <w:t>:</w:t>
       </w:r>
       <w:r>
         <w:rPr>
@@ -1155,225 +1834,62 @@
       <w:r>
         <w:rPr>
           <w:rFonts w:ascii="Garamond" w:hAnsi="Garamond"/>
-          <w:b/>
-          <w:bCs/>
-          <w:color w:val="auto"/>
-        </w:rPr>
-        <w:tab/>
-      </w:r>
-      <w:r>
-        <w:rPr>
-          <w:rFonts w:ascii="Garamond" w:hAnsi="Garamond"/>
-          <w:b/>
-          <w:bCs/>
-          <w:color w:val="auto"/>
-        </w:rPr>
-        <w:tab/>
-      </w:r>
-      <w:r>
-        <w:rPr>
-          <w:rFonts w:ascii="Garamond" w:hAnsi="Garamond"/>
-          <w:b/>
-          <w:bCs/>
-          <w:color w:val="auto"/>
-        </w:rPr>
-        <w:tab/>
-      </w:r>
-      <w:r>
-        <w:rPr>
-          <w:rFonts w:ascii="Garamond" w:hAnsi="Garamond"/>
-          <w:b/>
-          <w:bCs/>
-          <w:color w:val="auto"/>
-        </w:rPr>
-        <w:tab/>
-      </w:r>
-      <w:r>
-        <w:rPr>
-          <w:rFonts w:ascii="Garamond" w:hAnsi="Garamond"/>
-          <w:b/>
-          <w:bCs/>
-          <w:color w:val="auto"/>
-        </w:rPr>
-        <w:tab/>
-        <w:t xml:space="preserve">                     </w:t>
-      </w:r>
-      <w:r>
-        <w:rPr>
-          <w:rFonts w:ascii="Garamond" w:hAnsi="Garamond"/>
-          <w:b/>
-          <w:bCs/>
-          <w:color w:val="auto"/>
-        </w:rPr>
-        <w:tab/>
-        <w:t xml:space="preserve">        </w:t>
-      </w:r>
-      <w:r>
-        <w:rPr>
-          <w:rFonts w:ascii="Garamond" w:hAnsi="Garamond"/>
-          <w:b/>
-          <w:bCs/>
-          <w:color w:val="auto"/>
-        </w:rPr>
-        <w:tab/>
-      </w:r>
-      <w:r>
-        <w:rPr>
-          <w:rFonts w:ascii="Garamond" w:hAnsi="Garamond"/>
-          <w:b/>
-          <w:bCs/>
-          <w:color w:val="auto"/>
-        </w:rPr>
-        <w:t xml:space="preserve">      June</w:t>
-      </w:r>
-      <w:r>
-        <w:rPr>
-          <w:rFonts w:ascii="Garamond" w:hAnsi="Garamond"/>
-          <w:b/>
-          <w:bCs/>
-          <w:color w:val="auto"/>
-        </w:rPr>
-        <w:t xml:space="preserve"> </w:t>
-      </w:r>
-      <w:r>
-        <w:rPr>
-          <w:rFonts w:ascii="Garamond" w:hAnsi="Garamond"/>
-          <w:b/>
-          <w:bCs/>
-          <w:color w:val="auto"/>
-        </w:rPr>
-        <w:t>2020</w:t>
-      </w:r>
-      <w:r>
-        <w:rPr>
-          <w:rFonts w:ascii="Garamond" w:hAnsi="Garamond"/>
-          <w:b/>
-          <w:bCs/>
-          <w:color w:val="auto"/>
-        </w:rPr>
-        <w:t xml:space="preserve"> </w:t>
+          <w:color w:val="auto"/>
+        </w:rPr>
+        <w:t>General computer skills (troubleshooting, PDFs, etc.); Linux; Verbal and Written Communication; Presentations</w:t>
       </w:r>
     </w:p>
     <w:p>
       <w:pPr>
         <w:pStyle w:val="Default"/>
+        <w:pBdr>
+          <w:bottom w:val="single" w:sz="6" w:space="1" w:color="auto"/>
+        </w:pBdr>
         <w:spacing w:line="252" w:lineRule="auto"/>
         <w:rPr>
           <w:rFonts w:ascii="Garamond" w:hAnsi="Garamond"/>
-          <w:i/>
-          <w:iCs/>
-          <w:color w:val="auto"/>
-        </w:rPr>
-      </w:pPr>
-      <w:r>
-        <w:rPr>
-          <w:rFonts w:ascii="Garamond" w:hAnsi="Garamond"/>
-          <w:i/>
-          <w:iCs/>
-          <w:color w:val="auto"/>
-        </w:rPr>
-        <w:t>Information Technology/Computer Science</w:t>
-      </w:r>
-      <w:r>
-        <w:rPr>
-          <w:rFonts w:ascii="Garamond" w:hAnsi="Garamond"/>
-          <w:i/>
-          <w:iCs/>
-          <w:color w:val="auto"/>
-        </w:rPr>
-        <w:tab/>
-      </w:r>
-      <w:r>
-        <w:rPr>
-          <w:rFonts w:ascii="Garamond" w:hAnsi="Garamond"/>
-          <w:i/>
-          <w:iCs/>
-          <w:color w:val="auto"/>
-        </w:rPr>
-        <w:tab/>
-      </w:r>
-      <w:r>
-        <w:rPr>
-          <w:rFonts w:ascii="Garamond" w:hAnsi="Garamond"/>
-          <w:i/>
-          <w:iCs/>
-          <w:color w:val="auto"/>
-        </w:rPr>
-        <w:tab/>
-      </w:r>
-      <w:r>
-        <w:rPr>
-          <w:rFonts w:ascii="Garamond" w:hAnsi="Garamond"/>
-          <w:i/>
-          <w:iCs/>
-          <w:color w:val="auto"/>
-        </w:rPr>
-        <w:tab/>
-      </w:r>
-      <w:r>
-        <w:rPr>
-          <w:rFonts w:ascii="Garamond" w:hAnsi="Garamond"/>
-          <w:i/>
-          <w:iCs/>
-          <w:color w:val="auto"/>
-        </w:rPr>
-        <w:tab/>
-        <w:t xml:space="preserve">   </w:t>
-      </w:r>
-      <w:r>
-        <w:rPr>
-          <w:rFonts w:ascii="Garamond" w:hAnsi="Garamond"/>
-          <w:i/>
-          <w:iCs/>
-          <w:color w:val="auto"/>
-        </w:rPr>
-        <w:tab/>
-      </w:r>
-      <w:r>
-        <w:rPr>
-          <w:rFonts w:ascii="Garamond" w:hAnsi="Garamond"/>
-          <w:i/>
-          <w:iCs/>
-          <w:color w:val="auto"/>
-        </w:rPr>
-        <w:t xml:space="preserve">            </w:t>
-      </w:r>
-      <w:r>
-        <w:rPr>
-          <w:rFonts w:ascii="Garamond" w:hAnsi="Garamond"/>
-          <w:i/>
-          <w:iCs/>
-          <w:color w:val="auto"/>
-        </w:rPr>
-        <w:t>Sterling</w:t>
-      </w:r>
-      <w:r>
-        <w:rPr>
-          <w:rFonts w:ascii="Garamond" w:hAnsi="Garamond"/>
-          <w:i/>
-          <w:iCs/>
-          <w:color w:val="auto"/>
-        </w:rPr>
-        <w:t xml:space="preserve">, </w:t>
-      </w:r>
-      <w:r>
-        <w:rPr>
-          <w:rFonts w:ascii="Garamond" w:hAnsi="Garamond"/>
-          <w:i/>
-          <w:iCs/>
-          <w:color w:val="auto"/>
-        </w:rPr>
-        <w:t>VA</w:t>
-      </w:r>
-      <w:r>
-        <w:rPr>
-          <w:rFonts w:ascii="Garamond" w:hAnsi="Garamond"/>
-          <w:i/>
-          <w:iCs/>
-          <w:color w:val="auto"/>
-        </w:rPr>
-        <w:t>; Leesburg, VA resp.</w:t>
-      </w:r>
+          <w:b/>
+          <w:bCs/>
+          <w:color w:val="auto"/>
+        </w:rPr>
+      </w:pPr>
+    </w:p>
+    <w:p>
+      <w:pPr>
+        <w:pStyle w:val="Default"/>
+        <w:pBdr>
+          <w:bottom w:val="single" w:sz="6" w:space="1" w:color="auto"/>
+        </w:pBdr>
+        <w:spacing w:line="252" w:lineRule="auto"/>
+        <w:rPr>
+          <w:rFonts w:ascii="Garamond" w:hAnsi="Garamond"/>
+          <w:b/>
+          <w:bCs/>
+          <w:color w:val="auto"/>
+        </w:rPr>
+      </w:pPr>
+      <w:r>
+        <w:rPr>
+          <w:rFonts w:ascii="Garamond" w:hAnsi="Garamond"/>
+          <w:b/>
+          <w:bCs/>
+          <w:color w:val="auto"/>
+        </w:rPr>
+        <w:t>PROJECTS</w:t>
+      </w:r>
+    </w:p>
+    <w:p>
+      <w:pPr>
+        <w:pStyle w:val="Default"/>
+        <w:spacing w:line="252" w:lineRule="auto"/>
+        <w:rPr>
+          <w:rFonts w:ascii="Garamond" w:hAnsi="Garamond"/>
+          <w:color w:val="auto"/>
+          <w:sz w:val="12"/>
+          <w:szCs w:val="12"/>
+          <w:u w:val="single"/>
+        </w:rPr>
+      </w:pPr>
     </w:p>
     <w:p>
       <w:pPr>
@@ -1391,18 +1907,56 @@
       <w:r>
         <w:rPr>
           <w:rFonts w:ascii="Garamond" w:hAnsi="Garamond"/>
-          <w:iCs/>
-          <w:color w:val="auto"/>
-        </w:rPr>
-        <w:t>CS Research</w:t>
-      </w:r>
-      <w:r>
-        <w:rPr>
-          <w:rFonts w:ascii="Garamond" w:hAnsi="Garamond"/>
-          <w:iCs/>
-          <w:color w:val="auto"/>
-        </w:rPr>
-        <w:t xml:space="preserve"> Class</w:t>
+          <w:b/>
+          <w:bCs/>
+          <w:color w:val="auto"/>
+        </w:rPr>
+        <w:t>School Webpage</w:t>
+      </w:r>
+      <w:r>
+        <w:rPr>
+          <w:rFonts w:ascii="Garamond" w:hAnsi="Garamond"/>
+          <w:b/>
+          <w:bCs/>
+          <w:color w:val="auto"/>
+        </w:rPr>
+        <w:t xml:space="preserve"> (</w:t>
+      </w:r>
+      <w:r>
+        <w:rPr>
+          <w:rFonts w:ascii="Garamond" w:hAnsi="Garamond"/>
+          <w:b/>
+          <w:bCs/>
+          <w:color w:val="auto"/>
+        </w:rPr>
+        <w:t>www.githu</w:t>
+      </w:r>
+      <w:r>
+        <w:rPr>
+          <w:rFonts w:ascii="Garamond" w:hAnsi="Garamond"/>
+          <w:b/>
+          <w:bCs/>
+          <w:color w:val="auto"/>
+        </w:rPr>
+        <w:t>b</w:t>
+      </w:r>
+      <w:r>
+        <w:rPr>
+          <w:rFonts w:ascii="Garamond" w:hAnsi="Garamond"/>
+          <w:b/>
+          <w:bCs/>
+          <w:color w:val="auto"/>
+        </w:rPr>
+        <w:t>.com/mlhagood/IT-Project</w:t>
+      </w:r>
+      <w:r>
+        <w:rPr>
+          <w:rFonts w:ascii="Garamond" w:hAnsi="Garamond"/>
+          <w:b/>
+          <w:bCs/>
+          <w:color w:val="auto"/>
+        </w:rPr>
+        <w:t>)</w:t>
       </w:r>
     </w:p>
     <w:p>
@@ -1421,92 +1975,16 @@
       <w:r>
         <w:rPr>
           <w:rFonts w:ascii="Garamond" w:hAnsi="Garamond"/>
-          <w:iCs/>
-          <w:color w:val="auto"/>
-        </w:rPr>
-        <w:t>Course content:</w:t>
-      </w:r>
-    </w:p>
-    <w:p>
-      <w:pPr>
-        <w:pStyle w:val="Default"/>
-        <w:numPr>
-          <w:ilvl w:val="2"/>
-          <w:numId w:val="7"/>
-        </w:numPr>
-        <w:spacing w:line="252" w:lineRule="auto"/>
-        <w:rPr>
-          <w:rFonts w:ascii="Garamond" w:hAnsi="Garamond"/>
-          <w:color w:val="auto"/>
-        </w:rPr>
-      </w:pPr>
-      <w:r>
-        <w:rPr>
-          <w:rFonts w:ascii="Garamond" w:hAnsi="Garamond"/>
-          <w:iCs/>
-          <w:color w:val="auto"/>
-        </w:rPr>
-        <w:t>Web Development (HTML, CSS, JS)</w:t>
-      </w:r>
-    </w:p>
-    <w:p>
-      <w:pPr>
-        <w:pStyle w:val="Default"/>
-        <w:numPr>
-          <w:ilvl w:val="2"/>
-          <w:numId w:val="7"/>
-        </w:numPr>
-        <w:spacing w:line="252" w:lineRule="auto"/>
-        <w:rPr>
-          <w:rFonts w:ascii="Garamond" w:hAnsi="Garamond"/>
-          <w:color w:val="auto"/>
-        </w:rPr>
-      </w:pPr>
-      <w:r>
-        <w:rPr>
-          <w:rFonts w:ascii="Garamond" w:hAnsi="Garamond"/>
-          <w:iCs/>
-          <w:color w:val="auto"/>
-        </w:rPr>
-        <w:t>App Development (React Native</w:t>
-      </w:r>
-      <w:r>
-        <w:rPr>
-          <w:rFonts w:ascii="Garamond" w:hAnsi="Garamond"/>
-          <w:iCs/>
-          <w:color w:val="auto"/>
-        </w:rPr>
-        <w:t>, Flutter</w:t>
-      </w:r>
-      <w:r>
-        <w:rPr>
-          <w:rFonts w:ascii="Garamond" w:hAnsi="Garamond"/>
-          <w:iCs/>
-          <w:color w:val="auto"/>
-        </w:rPr>
-        <w:t>)</w:t>
-      </w:r>
-    </w:p>
-    <w:p>
-      <w:pPr>
-        <w:pStyle w:val="Default"/>
-        <w:numPr>
-          <w:ilvl w:val="2"/>
-          <w:numId w:val="7"/>
-        </w:numPr>
-        <w:spacing w:line="252" w:lineRule="auto"/>
-        <w:rPr>
-          <w:rFonts w:ascii="Garamond" w:hAnsi="Garamond"/>
-          <w:color w:val="auto"/>
-        </w:rPr>
-      </w:pPr>
-      <w:r>
-        <w:rPr>
-          <w:rFonts w:ascii="Garamond" w:hAnsi="Garamond"/>
-          <w:iCs/>
-          <w:color w:val="auto"/>
-        </w:rPr>
-        <w:t>Fundamental Machine Learning (Python)</w:t>
+          <w:color w:val="auto"/>
+        </w:rPr>
+        <w:t xml:space="preserve">Site link: </w:t>
+      </w:r>
+      <w:r>
+        <w:rPr>
+          <w:rFonts w:ascii="Garamond" w:hAnsi="Garamond"/>
+          <w:color w:val="auto"/>
+        </w:rPr>
+        <w:t>https://mlhagood.github.io/IT-Project/</w:t>
       </w:r>
     </w:p>
     <w:p>
@@ -1525,18 +2003,9 @@
       <w:r>
         <w:rPr>
           <w:rFonts w:ascii="Garamond" w:hAnsi="Garamond"/>
-          <w:iCs/>
-          <w:color w:val="auto"/>
-        </w:rPr>
-        <w:t>Utilized</w:t>
-      </w:r>
-      <w:r>
-        <w:rPr>
-          <w:rFonts w:ascii="Garamond" w:hAnsi="Garamond"/>
-          <w:iCs/>
-          <w:color w:val="auto"/>
-        </w:rPr>
-        <w:t xml:space="preserve"> Agile and Scrum development principles</w:t>
+          <w:color w:val="auto"/>
+        </w:rPr>
+        <w:t>Coded using HTML, CS, and JSS</w:t>
       </w:r>
     </w:p>
     <w:p>
@@ -1555,532 +2024,9 @@
       <w:r>
         <w:rPr>
           <w:rFonts w:ascii="Garamond" w:hAnsi="Garamond"/>
-          <w:iCs/>
-          <w:color w:val="auto"/>
-        </w:rPr>
-        <w:t xml:space="preserve">Created a </w:t>
-      </w:r>
-      <w:r>
-        <w:rPr>
-          <w:rFonts w:ascii="Garamond" w:hAnsi="Garamond"/>
-          <w:iCs/>
-          <w:color w:val="auto"/>
-        </w:rPr>
-        <w:t>website for our magnet school’s CS track</w:t>
-      </w:r>
-      <w:r>
-        <w:rPr>
-          <w:rFonts w:ascii="Garamond" w:hAnsi="Garamond"/>
-          <w:iCs/>
-          <w:color w:val="auto"/>
-        </w:rPr>
-        <w:t xml:space="preserve"> (link can be found in the ‘projects’ section)</w:t>
-      </w:r>
-    </w:p>
-    <w:p>
-      <w:pPr>
-        <w:pStyle w:val="Default"/>
-        <w:numPr>
-          <w:ilvl w:val="0"/>
-          <w:numId w:val="11"/>
-        </w:numPr>
-        <w:spacing w:line="252" w:lineRule="auto"/>
-        <w:rPr>
-          <w:rFonts w:ascii="Garamond" w:hAnsi="Garamond"/>
-          <w:color w:val="auto"/>
-        </w:rPr>
-      </w:pPr>
-      <w:r>
-        <w:rPr>
-          <w:rFonts w:ascii="Garamond" w:hAnsi="Garamond"/>
-          <w:color w:val="auto"/>
-        </w:rPr>
-        <w:t>Varsity Wrestling</w:t>
-      </w:r>
-    </w:p>
-    <w:p>
-      <w:pPr>
-        <w:pStyle w:val="Default"/>
-        <w:numPr>
-          <w:ilvl w:val="1"/>
-          <w:numId w:val="11"/>
-        </w:numPr>
-        <w:spacing w:line="252" w:lineRule="auto"/>
-        <w:rPr>
-          <w:rFonts w:ascii="Garamond" w:hAnsi="Garamond"/>
-          <w:color w:val="auto"/>
-        </w:rPr>
-      </w:pPr>
-      <w:r>
-        <w:rPr>
-          <w:rFonts w:ascii="Garamond" w:hAnsi="Garamond"/>
-          <w:color w:val="auto"/>
-        </w:rPr>
-        <w:t xml:space="preserve">2x </w:t>
-      </w:r>
-      <w:r>
-        <w:rPr>
-          <w:rFonts w:ascii="Garamond" w:hAnsi="Garamond"/>
-          <w:color w:val="auto"/>
-        </w:rPr>
-        <w:t xml:space="preserve">Team </w:t>
-      </w:r>
-      <w:r>
-        <w:rPr>
-          <w:rFonts w:ascii="Garamond" w:hAnsi="Garamond"/>
-          <w:color w:val="auto"/>
-        </w:rPr>
-        <w:t>Captain</w:t>
-      </w:r>
-    </w:p>
-    <w:p>
-      <w:pPr>
-        <w:pStyle w:val="Default"/>
-        <w:numPr>
-          <w:ilvl w:val="1"/>
-          <w:numId w:val="11"/>
-        </w:numPr>
-        <w:spacing w:line="252" w:lineRule="auto"/>
-        <w:rPr>
-          <w:rFonts w:ascii="Garamond" w:hAnsi="Garamond"/>
-          <w:color w:val="auto"/>
-        </w:rPr>
-      </w:pPr>
-      <w:r>
-        <w:rPr>
-          <w:rFonts w:ascii="Garamond" w:hAnsi="Garamond"/>
-          <w:color w:val="auto"/>
-        </w:rPr>
-        <w:t xml:space="preserve">2x </w:t>
-      </w:r>
-      <w:r>
-        <w:rPr>
-          <w:rFonts w:ascii="Garamond" w:hAnsi="Garamond"/>
-          <w:color w:val="auto"/>
-        </w:rPr>
-        <w:t>Regional Qualifier</w:t>
-      </w:r>
-    </w:p>
-    <w:p>
-      <w:pPr>
-        <w:pStyle w:val="Default"/>
-        <w:numPr>
-          <w:ilvl w:val="0"/>
-          <w:numId w:val="11"/>
-        </w:numPr>
-        <w:spacing w:line="252" w:lineRule="auto"/>
-        <w:rPr>
-          <w:rFonts w:ascii="Garamond" w:hAnsi="Garamond"/>
-          <w:color w:val="auto"/>
-        </w:rPr>
-      </w:pPr>
-      <w:r>
-        <w:rPr>
-          <w:rFonts w:ascii="Garamond" w:hAnsi="Garamond"/>
-          <w:iCs/>
-          <w:color w:val="auto"/>
-        </w:rPr>
-        <w:t>Relevant</w:t>
-      </w:r>
-      <w:r>
-        <w:rPr>
-          <w:rFonts w:ascii="Garamond" w:hAnsi="Garamond"/>
-          <w:iCs/>
-          <w:color w:val="auto"/>
-        </w:rPr>
-        <w:t xml:space="preserve"> </w:t>
-      </w:r>
-      <w:r>
-        <w:rPr>
-          <w:rFonts w:ascii="Garamond" w:hAnsi="Garamond"/>
-          <w:iCs/>
-          <w:color w:val="auto"/>
-        </w:rPr>
-        <w:t>AP Exam</w:t>
-      </w:r>
-      <w:r>
-        <w:rPr>
-          <w:rFonts w:ascii="Garamond" w:hAnsi="Garamond"/>
-          <w:iCs/>
-          <w:color w:val="auto"/>
-        </w:rPr>
-        <w:t>inations</w:t>
-      </w:r>
-    </w:p>
-    <w:p>
-      <w:pPr>
-        <w:pStyle w:val="Default"/>
-        <w:numPr>
-          <w:ilvl w:val="1"/>
-          <w:numId w:val="11"/>
-        </w:numPr>
-        <w:spacing w:line="252" w:lineRule="auto"/>
-        <w:rPr>
-          <w:rFonts w:ascii="Garamond" w:hAnsi="Garamond"/>
-          <w:color w:val="auto"/>
-        </w:rPr>
-      </w:pPr>
-      <w:r>
-        <w:rPr>
-          <w:rFonts w:ascii="Garamond" w:hAnsi="Garamond"/>
-          <w:iCs/>
-          <w:color w:val="auto"/>
-        </w:rPr>
-        <w:t>Computer Science</w:t>
-      </w:r>
-      <w:r>
-        <w:rPr>
-          <w:rFonts w:ascii="Garamond" w:hAnsi="Garamond"/>
-          <w:iCs/>
-          <w:color w:val="auto"/>
-        </w:rPr>
-        <w:t xml:space="preserve"> (2018)</w:t>
-      </w:r>
-      <w:r>
-        <w:rPr>
-          <w:rFonts w:ascii="Garamond" w:hAnsi="Garamond"/>
-          <w:iCs/>
-          <w:color w:val="auto"/>
-        </w:rPr>
-        <w:t xml:space="preserve"> - 5</w:t>
-      </w:r>
-    </w:p>
-    <w:p>
-      <w:pPr>
-        <w:pStyle w:val="Default"/>
-        <w:numPr>
-          <w:ilvl w:val="1"/>
-          <w:numId w:val="11"/>
-        </w:numPr>
-        <w:spacing w:line="252" w:lineRule="auto"/>
-        <w:rPr>
-          <w:rFonts w:ascii="Garamond" w:hAnsi="Garamond"/>
-          <w:color w:val="auto"/>
-        </w:rPr>
-      </w:pPr>
-      <w:r>
-        <w:rPr>
-          <w:rFonts w:ascii="Garamond" w:hAnsi="Garamond"/>
-          <w:iCs/>
-          <w:color w:val="auto"/>
-        </w:rPr>
-        <w:t>Calculus AB</w:t>
-      </w:r>
-      <w:r>
-        <w:rPr>
-          <w:rFonts w:ascii="Garamond" w:hAnsi="Garamond"/>
-          <w:iCs/>
-          <w:color w:val="auto"/>
-        </w:rPr>
-        <w:t xml:space="preserve"> (2019), </w:t>
-      </w:r>
-      <w:r>
-        <w:rPr>
-          <w:rFonts w:ascii="Garamond" w:hAnsi="Garamond"/>
-          <w:iCs/>
-          <w:color w:val="auto"/>
-        </w:rPr>
-        <w:t>BC</w:t>
-      </w:r>
-      <w:r>
-        <w:rPr>
-          <w:rFonts w:ascii="Garamond" w:hAnsi="Garamond"/>
-          <w:iCs/>
-          <w:color w:val="auto"/>
-        </w:rPr>
-        <w:t xml:space="preserve"> (2020)</w:t>
-      </w:r>
-      <w:r>
-        <w:rPr>
-          <w:rFonts w:ascii="Garamond" w:hAnsi="Garamond"/>
-          <w:iCs/>
-          <w:color w:val="auto"/>
-        </w:rPr>
-        <w:t xml:space="preserve"> – 5</w:t>
-      </w:r>
-      <w:r>
-        <w:rPr>
-          <w:rFonts w:ascii="Garamond" w:hAnsi="Garamond"/>
-          <w:iCs/>
-          <w:color w:val="auto"/>
-        </w:rPr>
-        <w:t>, 5</w:t>
-      </w:r>
-    </w:p>
-    <w:p>
-      <w:pPr>
-        <w:pStyle w:val="Default"/>
-        <w:numPr>
-          <w:ilvl w:val="1"/>
-          <w:numId w:val="11"/>
-        </w:numPr>
-        <w:spacing w:line="252" w:lineRule="auto"/>
-        <w:rPr>
-          <w:rFonts w:ascii="Garamond" w:hAnsi="Garamond"/>
-          <w:color w:val="auto"/>
-        </w:rPr>
-      </w:pPr>
-      <w:r>
-        <w:rPr>
-          <w:rFonts w:ascii="Garamond" w:hAnsi="Garamond"/>
-          <w:iCs/>
-          <w:color w:val="auto"/>
-        </w:rPr>
-        <w:t>Physics C: Mech</w:t>
-      </w:r>
-      <w:r>
-        <w:rPr>
-          <w:rFonts w:ascii="Garamond" w:hAnsi="Garamond"/>
-          <w:iCs/>
-          <w:color w:val="auto"/>
-        </w:rPr>
-        <w:t xml:space="preserve"> (2019)</w:t>
-      </w:r>
-      <w:r>
-        <w:rPr>
-          <w:rFonts w:ascii="Garamond" w:hAnsi="Garamond"/>
-          <w:iCs/>
-          <w:color w:val="auto"/>
-        </w:rPr>
-        <w:t xml:space="preserve"> – 4</w:t>
-      </w:r>
-    </w:p>
-    <w:p>
-      <w:pPr>
-        <w:pStyle w:val="Default"/>
-        <w:pBdr>
-          <w:bottom w:val="single" w:sz="6" w:space="1" w:color="auto"/>
-        </w:pBdr>
-        <w:spacing w:line="252" w:lineRule="auto"/>
-        <w:rPr>
-          <w:rFonts w:ascii="Garamond" w:hAnsi="Garamond"/>
-          <w:b/>
-          <w:bCs/>
-          <w:color w:val="auto"/>
-        </w:rPr>
-      </w:pPr>
-      <w:r>
-        <w:rPr>
-          <w:rFonts w:ascii="Garamond" w:hAnsi="Garamond"/>
-          <w:b/>
-          <w:bCs/>
-          <w:color w:val="auto"/>
-        </w:rPr>
-        <w:t xml:space="preserve">LANGUAGES, </w:t>
-      </w:r>
-      <w:r>
-        <w:rPr>
-          <w:rFonts w:ascii="Garamond" w:hAnsi="Garamond"/>
-          <w:b/>
-          <w:bCs/>
-          <w:color w:val="auto"/>
-        </w:rPr>
-        <w:t>SKILLS &amp; INTERESTS</w:t>
-      </w:r>
-    </w:p>
-    <w:p>
-      <w:pPr>
-        <w:pStyle w:val="Default"/>
-        <w:spacing w:line="252" w:lineRule="auto"/>
-        <w:rPr>
-          <w:rFonts w:ascii="Garamond" w:hAnsi="Garamond"/>
-          <w:color w:val="auto"/>
-          <w:sz w:val="12"/>
-          <w:szCs w:val="12"/>
-          <w:u w:val="single"/>
-        </w:rPr>
-      </w:pPr>
-    </w:p>
-    <w:p>
-      <w:pPr>
-        <w:pStyle w:val="Default"/>
-        <w:numPr>
-          <w:ilvl w:val="0"/>
-          <w:numId w:val="7"/>
-        </w:numPr>
-        <w:spacing w:after="3" w:line="252" w:lineRule="auto"/>
-        <w:rPr>
-          <w:rFonts w:ascii="Garamond" w:hAnsi="Garamond"/>
-          <w:b/>
-          <w:bCs/>
-          <w:color w:val="auto"/>
-        </w:rPr>
-      </w:pPr>
-      <w:r>
-        <w:rPr>
-          <w:rFonts w:ascii="Garamond" w:hAnsi="Garamond"/>
-          <w:b/>
-          <w:bCs/>
-          <w:color w:val="auto"/>
-        </w:rPr>
-        <w:t>Languages:</w:t>
-      </w:r>
-      <w:r>
-        <w:rPr>
-          <w:rFonts w:ascii="Garamond" w:hAnsi="Garamond"/>
-          <w:b/>
-          <w:bCs/>
-          <w:color w:val="auto"/>
-        </w:rPr>
-        <w:t xml:space="preserve"> </w:t>
-      </w:r>
-      <w:r>
-        <w:rPr>
-          <w:rFonts w:ascii="Garamond" w:hAnsi="Garamond"/>
-          <w:color w:val="auto"/>
-        </w:rPr>
-        <w:t>Java (Intermediate); Python (Intermediate); HTML (Intermediate); CSS (Intermediate); JS (Beginner); React Native (Intermediate)</w:t>
-      </w:r>
-      <w:r>
-        <w:rPr>
-          <w:rFonts w:ascii="Garamond" w:hAnsi="Garamond"/>
-          <w:color w:val="auto"/>
-        </w:rPr>
-        <w:t>; Flutter (Beginner)</w:t>
-      </w:r>
-    </w:p>
-    <w:p>
-      <w:pPr>
-        <w:pStyle w:val="Default"/>
-        <w:numPr>
-          <w:ilvl w:val="0"/>
-          <w:numId w:val="7"/>
-        </w:numPr>
-        <w:spacing w:after="3" w:line="252" w:lineRule="auto"/>
-        <w:rPr>
-          <w:rFonts w:ascii="Garamond" w:hAnsi="Garamond"/>
-          <w:color w:val="auto"/>
-        </w:rPr>
-      </w:pPr>
-      <w:r>
-        <w:rPr>
-          <w:rFonts w:ascii="Garamond" w:hAnsi="Garamond"/>
-          <w:b/>
-          <w:bCs/>
-          <w:color w:val="auto"/>
-        </w:rPr>
-        <w:t>Skills</w:t>
-      </w:r>
-      <w:r>
-        <w:rPr>
-          <w:rFonts w:ascii="Garamond" w:hAnsi="Garamond"/>
-          <w:b/>
-          <w:bCs/>
-          <w:color w:val="auto"/>
-        </w:rPr>
-        <w:t>:</w:t>
-      </w:r>
-      <w:r>
-        <w:rPr>
-          <w:rFonts w:ascii="Garamond" w:hAnsi="Garamond"/>
-          <w:b/>
-          <w:bCs/>
-          <w:color w:val="auto"/>
-        </w:rPr>
-        <w:t xml:space="preserve"> </w:t>
-      </w:r>
-      <w:r>
-        <w:rPr>
-          <w:rFonts w:ascii="Garamond" w:hAnsi="Garamond"/>
-          <w:color w:val="auto"/>
-        </w:rPr>
-        <w:t>General computer skills (troubleshooting, PDFs, etc.); Basic Linux; Verbal and Written Communication; Presentations; Active listening; Leadership</w:t>
-      </w:r>
-      <w:r>
-        <w:rPr>
-          <w:rFonts w:ascii="Garamond" w:hAnsi="Garamond"/>
-          <w:color w:val="auto"/>
-        </w:rPr>
-        <w:t>; Public Speaking</w:t>
-      </w:r>
-    </w:p>
-    <w:p>
-      <w:pPr>
-        <w:pStyle w:val="Default"/>
-        <w:pBdr>
-          <w:bottom w:val="single" w:sz="6" w:space="1" w:color="auto"/>
-        </w:pBdr>
-        <w:spacing w:line="252" w:lineRule="auto"/>
-        <w:rPr>
-          <w:rFonts w:ascii="Garamond" w:hAnsi="Garamond"/>
-          <w:b/>
-          <w:bCs/>
-          <w:color w:val="auto"/>
-        </w:rPr>
-      </w:pPr>
-      <w:r>
-        <w:rPr>
-          <w:rFonts w:ascii="Garamond" w:hAnsi="Garamond"/>
-          <w:b/>
-          <w:bCs/>
-          <w:color w:val="auto"/>
-        </w:rPr>
-        <w:t>PROJECTS</w:t>
-      </w:r>
-    </w:p>
-    <w:p>
-      <w:pPr>
-        <w:pStyle w:val="Default"/>
-        <w:spacing w:line="252" w:lineRule="auto"/>
-        <w:rPr>
-          <w:rFonts w:ascii="Garamond" w:hAnsi="Garamond"/>
-          <w:color w:val="auto"/>
-          <w:sz w:val="12"/>
-          <w:szCs w:val="12"/>
-          <w:u w:val="single"/>
-        </w:rPr>
-      </w:pPr>
-    </w:p>
-    <w:p>
-      <w:pPr>
-        <w:pStyle w:val="Default"/>
-        <w:numPr>
-          <w:ilvl w:val="0"/>
-          <w:numId w:val="7"/>
-        </w:numPr>
-        <w:spacing w:line="252" w:lineRule="auto"/>
-        <w:rPr>
-          <w:rFonts w:ascii="Garamond" w:hAnsi="Garamond"/>
-          <w:b/>
-          <w:bCs/>
-          <w:color w:val="auto"/>
-        </w:rPr>
-      </w:pPr>
-      <w:r>
-        <w:rPr>
-          <w:rFonts w:ascii="Garamond" w:hAnsi="Garamond"/>
-          <w:b/>
-          <w:bCs/>
-          <w:color w:val="auto"/>
-        </w:rPr>
-        <w:t>School Webpage</w:t>
-      </w:r>
-      <w:r>
-        <w:rPr>
-          <w:rFonts w:ascii="Garamond" w:hAnsi="Garamond"/>
-          <w:b/>
-          <w:bCs/>
-          <w:color w:val="auto"/>
-        </w:rPr>
-        <w:t xml:space="preserve"> (</w:t>
-      </w:r>
-      <w:r>
-        <w:rPr>
-          <w:rFonts w:ascii="Garamond" w:hAnsi="Garamond"/>
-          <w:b/>
-          <w:bCs/>
-          <w:color w:val="auto"/>
-        </w:rPr>
-        <w:t>https://github.com/mlhagood/IT-Project</w:t>
-      </w:r>
-      <w:r>
-        <w:rPr>
-          <w:rFonts w:ascii="Garamond" w:hAnsi="Garamond"/>
-          <w:b/>
-          <w:bCs/>
-          <w:color w:val="auto"/>
-        </w:rPr>
-        <w:t>)</w:t>
+          <w:color w:val="auto"/>
+        </w:rPr>
+        <w:t>Well documented</w:t>
       </w:r>
     </w:p>
     <w:p>
@@ -2101,7 +2047,7 @@
           <w:rFonts w:ascii="Garamond" w:hAnsi="Garamond"/>
           <w:color w:val="auto"/>
         </w:rPr>
-        <w:t>Worked with a partner (they hosted the GitHub Repository)</w:t>
+        <w:t>Leverages various scripts and strategies to improve functionality and loading times</w:t>
       </w:r>
     </w:p>
     <w:sectPr>

</xml_diff>